<commit_message>
replotting and SNP lists for trueMAF
</commit_message>
<xml_diff>
--- a/paper/BcSlGWAS_fulldraft_v2.0.docx
+++ b/paper/BcSlGWAS_fulldraft_v2.0.docx
@@ -2932,21 +2932,21 @@
         </w:rPr>
         <w:t xml:space="preserve"> gene</w:t>
       </w:r>
-      <w:proofErr w:type="gramStart"/>
-      <w:r>
-        <w:rPr>
-          <w:sz w:val="24"/>
-          <w:szCs w:val="24"/>
-        </w:rPr>
-        <w:t>,  was</w:t>
-      </w:r>
-      <w:proofErr w:type="gramEnd"/>
-      <w:r>
-        <w:rPr>
-          <w:sz w:val="24"/>
-          <w:szCs w:val="24"/>
-        </w:rPr>
-        <w:t xml:space="preserve"> </w:t>
+      <w:r>
+        <w:rPr>
+          <w:sz w:val="24"/>
+          <w:szCs w:val="24"/>
+        </w:rPr>
+        <w:t>,</w:t>
+      </w:r>
+      <w:bookmarkStart w:id="8" w:name="_GoBack"/>
+      <w:bookmarkEnd w:id="8"/>
+      <w:r>
+        <w:rPr>
+          <w:sz w:val="24"/>
+          <w:szCs w:val="24"/>
+        </w:rPr>
+        <w:t xml:space="preserve"> was </w:t>
       </w:r>
       <w:r>
         <w:rPr>
@@ -3059,7 +3059,7 @@
         </w:rPr>
         <w:t>is also high; at XX% it is more variable than previously studied pathogens, and</w:t>
       </w:r>
-      <w:ins w:id="8" w:author="Nicole Soltis" w:date="2017-01-18T15:51:00Z">
+      <w:ins w:id="9" w:author="Nicole Soltis" w:date="2017-01-18T15:51:00Z">
         <w:r>
           <w:rPr>
             <w:sz w:val="24"/>
@@ -3067,8 +3067,8 @@
           </w:rPr>
           <w:t xml:space="preserve"> on par with XXXX (</w:t>
         </w:r>
-        <w:commentRangeStart w:id="9"/>
         <w:commentRangeStart w:id="10"/>
+        <w:commentRangeStart w:id="11"/>
         <w:r>
           <w:rPr>
             <w:sz w:val="24"/>
@@ -3077,21 +3077,21 @@
           <w:t>CITATION</w:t>
         </w:r>
       </w:ins>
-      <w:commentRangeEnd w:id="9"/>
+      <w:commentRangeEnd w:id="10"/>
       <w:r>
         <w:rPr>
           <w:rStyle w:val="CommentReference"/>
         </w:rPr>
-        <w:commentReference w:id="9"/>
-      </w:r>
-      <w:commentRangeEnd w:id="10"/>
+        <w:commentReference w:id="10"/>
+      </w:r>
+      <w:commentRangeEnd w:id="11"/>
       <w:r>
         <w:rPr>
           <w:rStyle w:val="CommentReference"/>
         </w:rPr>
-        <w:commentReference w:id="10"/>
-      </w:r>
-      <w:ins w:id="11" w:author="Nicole Soltis" w:date="2017-01-18T15:51:00Z">
+        <w:commentReference w:id="11"/>
+      </w:r>
+      <w:ins w:id="12" w:author="Nicole Soltis" w:date="2017-01-18T15:51:00Z">
         <w:r>
           <w:rPr>
             <w:sz w:val="24"/>
@@ -3588,7 +3588,7 @@
         </w:rPr>
         <w:t xml:space="preserve">explaining up to </w:t>
       </w:r>
-      <w:commentRangeStart w:id="12"/>
+      <w:commentRangeStart w:id="13"/>
       <w:r>
         <w:rPr>
           <w:sz w:val="24"/>
@@ -3596,12 +3596,12 @@
         </w:rPr>
         <w:t xml:space="preserve">15% </w:t>
       </w:r>
-      <w:commentRangeEnd w:id="12"/>
+      <w:commentRangeEnd w:id="13"/>
       <w:r>
         <w:rPr>
           <w:rStyle w:val="CommentReference"/>
         </w:rPr>
-        <w:commentReference w:id="12"/>
+        <w:commentReference w:id="13"/>
       </w:r>
       <w:r>
         <w:rPr>
@@ -3610,7 +3610,7 @@
         </w:rPr>
         <w:t xml:space="preserve">of phenotypic variation in a stem </w:t>
       </w:r>
-      <w:commentRangeStart w:id="13"/>
+      <w:commentRangeStart w:id="14"/>
       <w:r>
         <w:rPr>
           <w:sz w:val="24"/>
@@ -3618,12 +3618,12 @@
         </w:rPr>
         <w:t>bioassay</w:t>
       </w:r>
-      <w:commentRangeEnd w:id="13"/>
+      <w:commentRangeEnd w:id="14"/>
       <w:r>
         <w:rPr>
           <w:rStyle w:val="CommentReference"/>
         </w:rPr>
-        <w:commentReference w:id="13"/>
+        <w:commentReference w:id="14"/>
       </w:r>
       <w:r>
         <w:rPr>
@@ -5578,7 +5578,7 @@
         </w:rPr>
         <w:t xml:space="preserve"> directly measure the </w:t>
       </w:r>
-      <w:commentRangeStart w:id="14"/>
+      <w:commentRangeStart w:id="15"/>
       <w:r>
         <w:rPr>
           <w:sz w:val="24"/>
@@ -5586,12 +5586,12 @@
         </w:rPr>
         <w:t xml:space="preserve">impact </w:t>
       </w:r>
-      <w:commentRangeEnd w:id="14"/>
+      <w:commentRangeEnd w:id="15"/>
       <w:r>
         <w:rPr>
           <w:rStyle w:val="CommentReference"/>
         </w:rPr>
-        <w:commentReference w:id="14"/>
+        <w:commentReference w:id="15"/>
       </w:r>
       <w:r>
         <w:rPr>
@@ -7304,7 +7304,7 @@
         </w:rPr>
         <w:t>}</w:t>
       </w:r>
-      <w:ins w:id="15" w:author="Daniel Kliebenstein" w:date="2017-01-13T11:53:00Z">
+      <w:ins w:id="16" w:author="Daniel Kliebenstein" w:date="2017-01-13T11:53:00Z">
         <w:r>
           <w:rPr>
             <w:sz w:val="24"/>
@@ -7312,8 +7312,8 @@
           </w:rPr>
           <w:t>(</w:t>
         </w:r>
-        <w:commentRangeStart w:id="16"/>
         <w:commentRangeStart w:id="17"/>
+        <w:commentRangeStart w:id="18"/>
         <w:proofErr w:type="gramEnd"/>
         <w:r>
           <w:rPr>
@@ -7322,22 +7322,22 @@
           </w:rPr>
           <w:t>CITATIONS</w:t>
         </w:r>
-        <w:commentRangeEnd w:id="16"/>
+        <w:commentRangeEnd w:id="17"/>
         <w:r>
           <w:rPr>
             <w:rStyle w:val="CommentReference"/>
           </w:rPr>
-          <w:commentReference w:id="16"/>
+          <w:commentReference w:id="17"/>
         </w:r>
       </w:ins>
-      <w:commentRangeEnd w:id="17"/>
+      <w:commentRangeEnd w:id="18"/>
       <w:r>
         <w:rPr>
           <w:rStyle w:val="CommentReference"/>
         </w:rPr>
-        <w:commentReference w:id="17"/>
-      </w:r>
-      <w:ins w:id="18" w:author="Daniel Kliebenstein" w:date="2017-01-13T11:53:00Z">
+        <w:commentReference w:id="18"/>
+      </w:r>
+      <w:ins w:id="19" w:author="Daniel Kliebenstein" w:date="2017-01-13T11:53:00Z">
         <w:r>
           <w:rPr>
             <w:sz w:val="24"/>
@@ -7367,7 +7367,7 @@
         </w:rPr>
         <w:t xml:space="preserve"> a significant difference in the </w:t>
       </w:r>
-      <w:commentRangeStart w:id="19"/>
+      <w:commentRangeStart w:id="20"/>
       <w:r>
         <w:rPr>
           <w:sz w:val="24"/>
@@ -7375,12 +7375,12 @@
         </w:rPr>
         <w:t xml:space="preserve">resistance </w:t>
       </w:r>
-      <w:commentRangeEnd w:id="19"/>
+      <w:commentRangeEnd w:id="20"/>
       <w:r>
         <w:rPr>
           <w:rStyle w:val="CommentReference"/>
         </w:rPr>
-        <w:commentReference w:id="19"/>
+        <w:commentReference w:id="20"/>
       </w:r>
       <w:r>
         <w:rPr>
@@ -8739,8 +8739,8 @@
         </w:rPr>
         <w:t>(</w:t>
       </w:r>
-      <w:commentRangeStart w:id="20"/>
       <w:commentRangeStart w:id="21"/>
+      <w:commentRangeStart w:id="22"/>
       <w:r>
         <w:rPr>
           <w:sz w:val="24"/>
@@ -8748,19 +8748,19 @@
         </w:rPr>
         <w:t>Citations</w:t>
       </w:r>
-      <w:commentRangeEnd w:id="20"/>
+      <w:commentRangeEnd w:id="21"/>
       <w:r>
         <w:rPr>
           <w:rStyle w:val="CommentReference"/>
         </w:rPr>
-        <w:commentReference w:id="20"/>
-      </w:r>
-      <w:commentRangeEnd w:id="21"/>
+        <w:commentReference w:id="21"/>
+      </w:r>
+      <w:commentRangeEnd w:id="22"/>
       <w:r>
         <w:rPr>
           <w:rStyle w:val="CommentReference"/>
         </w:rPr>
-        <w:commentReference w:id="21"/>
+        <w:commentReference w:id="22"/>
       </w:r>
       <w:r>
         <w:rPr>
@@ -8838,7 +8838,7 @@
           <w:szCs w:val="24"/>
         </w:rPr>
       </w:pPr>
-      <w:commentRangeStart w:id="22"/>
+      <w:commentRangeStart w:id="23"/>
       <w:r>
         <w:rPr>
           <w:sz w:val="24"/>
@@ -8918,12 +8918,12 @@
         </w:rPr>
         <w:t>individual tomato genotypes</w:t>
       </w:r>
-      <w:commentRangeEnd w:id="22"/>
+      <w:commentRangeEnd w:id="23"/>
       <w:r>
         <w:rPr>
           <w:rStyle w:val="CommentReference"/>
         </w:rPr>
-        <w:commentReference w:id="22"/>
+        <w:commentReference w:id="23"/>
       </w:r>
       <w:r>
         <w:rPr>
@@ -9155,7 +9155,7 @@
         </w:rPr>
         <w:t xml:space="preserve"> and host genotype. We split the data by isolate, and within each new dataset performed GLM ANOVA with the fixed effects of domestication, plant genotype nested within domestication, and experiment. </w:t>
       </w:r>
-      <w:commentRangeStart w:id="23"/>
+      <w:commentRangeStart w:id="24"/>
       <w:r>
         <w:rPr>
           <w:sz w:val="24"/>
@@ -9163,12 +9163,12 @@
         </w:rPr>
         <w:t>Through this single-isolate GLM analysis, a subset of seven isolates show a significant (p &lt; 0.05) i</w:t>
       </w:r>
-      <w:commentRangeEnd w:id="23"/>
+      <w:commentRangeEnd w:id="24"/>
       <w:r>
         <w:rPr>
           <w:rStyle w:val="CommentReference"/>
         </w:rPr>
-        <w:commentReference w:id="23"/>
+        <w:commentReference w:id="24"/>
       </w:r>
       <w:r>
         <w:rPr>
@@ -9191,7 +9191,7 @@
         <w:spacing w:line="480" w:lineRule="auto"/>
         <w:ind w:firstLine="720"/>
         <w:rPr>
-          <w:ins w:id="24" w:author="Daniel Kliebenstein" w:date="2017-03-22T15:41:00Z"/>
+          <w:ins w:id="25" w:author="Daniel Kliebenstein" w:date="2017-03-22T15:41:00Z"/>
           <w:sz w:val="24"/>
           <w:szCs w:val="24"/>
         </w:rPr>
@@ -9266,7 +9266,7 @@
         </w:rPr>
         <w:t>experiment, e</w:t>
       </w:r>
-      <w:commentRangeStart w:id="25"/>
+      <w:commentRangeStart w:id="26"/>
       <w:r>
         <w:rPr>
           <w:sz w:val="24"/>
@@ -9281,12 +9281,12 @@
         </w:rPr>
         <w:t xml:space="preserve"> isolates showed a significant effect of domestication on lesion size </w:t>
       </w:r>
-      <w:commentRangeEnd w:id="25"/>
+      <w:commentRangeEnd w:id="26"/>
       <w:r>
         <w:rPr>
           <w:rStyle w:val="CommentReference"/>
         </w:rPr>
-        <w:commentReference w:id="25"/>
+        <w:commentReference w:id="26"/>
       </w:r>
       <w:r>
         <w:rPr>
@@ -9557,7 +9557,7 @@
           <w:szCs w:val="24"/>
         </w:rPr>
       </w:pPr>
-      <w:commentRangeStart w:id="26"/>
+      <w:commentRangeStart w:id="27"/>
       <w:r>
         <w:rPr>
           <w:sz w:val="24"/>
@@ -9565,7 +9565,7 @@
         </w:rPr>
         <w:tab/>
       </w:r>
-      <w:commentRangeStart w:id="27"/>
+      <w:commentRangeStart w:id="28"/>
       <w:r>
         <w:rPr>
           <w:sz w:val="24"/>
@@ -9631,19 +9631,19 @@
         </w:rPr>
         <w:t xml:space="preserve">While we did not see much isolate-level specialization to tomato, there may be more specialization at the genetic level. </w:t>
       </w:r>
-      <w:commentRangeEnd w:id="26"/>
+      <w:commentRangeEnd w:id="27"/>
       <w:r>
         <w:rPr>
           <w:rStyle w:val="CommentReference"/>
         </w:rPr>
-        <w:commentReference w:id="26"/>
-      </w:r>
-      <w:commentRangeEnd w:id="27"/>
+        <w:commentReference w:id="27"/>
+      </w:r>
+      <w:commentRangeEnd w:id="28"/>
       <w:r>
         <w:rPr>
           <w:rStyle w:val="CommentReference"/>
         </w:rPr>
-        <w:commentReference w:id="27"/>
+        <w:commentReference w:id="28"/>
       </w:r>
       <w:r>
         <w:rPr>
@@ -10043,7 +10043,7 @@
         </w:rPr>
         <w:t xml:space="preserve"> SNPs exceeded the 95% threshold. F</w:t>
       </w:r>
-      <w:commentRangeStart w:id="28"/>
+      <w:commentRangeStart w:id="29"/>
       <w:r>
         <w:rPr>
           <w:sz w:val="24"/>
@@ -10094,12 +10094,12 @@
         </w:rPr>
         <w:t xml:space="preserve"> lesion size. </w:t>
       </w:r>
-      <w:commentRangeEnd w:id="28"/>
+      <w:commentRangeEnd w:id="29"/>
       <w:r>
         <w:rPr>
           <w:rStyle w:val="CommentReference"/>
         </w:rPr>
-        <w:commentReference w:id="28"/>
+        <w:commentReference w:id="29"/>
       </w:r>
     </w:p>
     <w:p>
@@ -10485,7 +10485,7 @@
         </w:rPr>
         <w:tab/>
       </w:r>
-      <w:commentRangeStart w:id="29"/>
+      <w:commentRangeStart w:id="30"/>
       <w:r>
         <w:rPr>
           <w:sz w:val="24"/>
@@ -10515,12 +10515,12 @@
         </w:rPr>
         <w:t>we again calculated least-squared means of lesion size for each isolate from linear models</w:t>
       </w:r>
-      <w:commentRangeEnd w:id="29"/>
+      <w:commentRangeEnd w:id="30"/>
       <w:r>
         <w:rPr>
           <w:rStyle w:val="CommentReference"/>
         </w:rPr>
-        <w:commentReference w:id="29"/>
+        <w:commentReference w:id="30"/>
       </w:r>
       <w:r>
         <w:rPr>
@@ -10878,8 +10878,8 @@
         </w:rPr>
         <w:t xml:space="preserve">. </w:t>
       </w:r>
-      <w:commentRangeStart w:id="30"/>
       <w:commentRangeStart w:id="31"/>
+      <w:commentRangeStart w:id="32"/>
       <w:r>
         <w:rPr>
           <w:sz w:val="24"/>
@@ -10980,19 +10980,19 @@
         </w:rPr>
         <w:t>tion, and 1 in pathogenesis</w:t>
       </w:r>
-      <w:commentRangeEnd w:id="30"/>
+      <w:commentRangeEnd w:id="31"/>
       <w:r>
         <w:rPr>
           <w:rStyle w:val="CommentReference"/>
         </w:rPr>
-        <w:commentReference w:id="30"/>
-      </w:r>
-      <w:commentRangeEnd w:id="31"/>
+        <w:commentReference w:id="31"/>
+      </w:r>
+      <w:commentRangeEnd w:id="32"/>
       <w:r>
         <w:rPr>
           <w:rStyle w:val="CommentReference"/>
         </w:rPr>
-        <w:commentReference w:id="31"/>
+        <w:commentReference w:id="32"/>
       </w:r>
       <w:r>
         <w:rPr>
@@ -11097,7 +11097,7 @@
         </w:rPr>
         <w:t xml:space="preserve"> genes and a few regions with no gene model identified</w:t>
       </w:r>
-      <w:commentRangeStart w:id="32"/>
+      <w:commentRangeStart w:id="33"/>
       <w:r>
         <w:rPr>
           <w:sz w:val="24"/>
@@ -11149,12 +11149,12 @@
         </w:rPr>
         <w:t xml:space="preserve">. </w:t>
       </w:r>
-      <w:commentRangeEnd w:id="32"/>
+      <w:commentRangeEnd w:id="33"/>
       <w:r>
         <w:rPr>
           <w:rStyle w:val="CommentReference"/>
         </w:rPr>
-        <w:commentReference w:id="32"/>
+        <w:commentReference w:id="33"/>
       </w:r>
     </w:p>
     <w:p>
@@ -11197,7 +11197,7 @@
           <w:szCs w:val="24"/>
         </w:rPr>
       </w:pPr>
-      <w:commentRangeStart w:id="33"/>
+      <w:commentRangeStart w:id="34"/>
       <w:r>
         <w:rPr>
           <w:sz w:val="24"/>
@@ -11205,12 +11205,12 @@
         </w:rPr>
         <w:t>Summary paragraph</w:t>
       </w:r>
-      <w:commentRangeEnd w:id="33"/>
+      <w:commentRangeEnd w:id="34"/>
       <w:r>
         <w:rPr>
           <w:rStyle w:val="CommentReference"/>
         </w:rPr>
-        <w:commentReference w:id="33"/>
+        <w:commentReference w:id="34"/>
       </w:r>
     </w:p>
     <w:p>
@@ -11522,7 +11522,7 @@
         </w:rPr>
         <w:t xml:space="preserve">Host domestication is theoretically expected to decrease resistance to pathogens as alleles are lost in the domestication bottleneck. This assumption is supported in studies of specialist pathogens </w:t>
       </w:r>
-      <w:commentRangeStart w:id="34"/>
+      <w:commentRangeStart w:id="35"/>
       <w:r>
         <w:rPr>
           <w:sz w:val="24"/>
@@ -11530,12 +11530,12 @@
         </w:rPr>
         <w:t>[GIVE EXAMPLES]</w:t>
       </w:r>
-      <w:commentRangeEnd w:id="34"/>
+      <w:commentRangeEnd w:id="35"/>
       <w:r>
         <w:rPr>
           <w:rStyle w:val="CommentReference"/>
         </w:rPr>
-        <w:commentReference w:id="34"/>
+        <w:commentReference w:id="35"/>
       </w:r>
       <w:r>
         <w:rPr>
@@ -11675,7 +11675,7 @@
           <w:szCs w:val="24"/>
         </w:rPr>
       </w:pPr>
-      <w:commentRangeStart w:id="35"/>
+      <w:commentRangeStart w:id="36"/>
       <w:r>
         <w:rPr>
           <w:b/>
@@ -11684,12 +11684,12 @@
         </w:rPr>
         <w:t>Polygenic quantitative virulence and breeding complications</w:t>
       </w:r>
-      <w:commentRangeEnd w:id="35"/>
+      <w:commentRangeEnd w:id="36"/>
       <w:r>
         <w:rPr>
           <w:rStyle w:val="CommentReference"/>
         </w:rPr>
-        <w:commentReference w:id="35"/>
+        <w:commentReference w:id="36"/>
       </w:r>
     </w:p>
     <w:p>
@@ -11786,16 +11786,7 @@
           <w:sz w:val="24"/>
           <w:szCs w:val="24"/>
         </w:rPr>
-        <w:t>This is in contrast to the few genes invol</w:t>
-      </w:r>
-      <w:bookmarkStart w:id="36" w:name="_GoBack"/>
-      <w:bookmarkEnd w:id="36"/>
-      <w:r>
-        <w:rPr>
-          <w:sz w:val="24"/>
-          <w:szCs w:val="24"/>
-        </w:rPr>
-        <w:t xml:space="preserve">ved in quantitative virulence of specialist pathogens. Further studies can explore the question of whether fewer genes, of larger effect, contribute to virulence of </w:t>
+        <w:t xml:space="preserve">This is in contrast to the few genes involved in quantitative virulence of specialist pathogens. Further studies can explore the question of whether fewer genes, of larger effect, contribute to virulence of </w:t>
       </w:r>
       <w:r>
         <w:rPr>
@@ -14067,7 +14058,7 @@
       </w:r>
     </w:p>
   </w:comment>
-  <w:comment w:id="9" w:author="Daniel Kliebenstein" w:date="2017-01-24T13:27:00Z" w:initials="DK">
+  <w:comment w:id="10" w:author="Daniel Kliebenstein" w:date="2017-01-24T13:27:00Z" w:initials="DK">
     <w:p>
       <w:pPr>
         <w:pStyle w:val="CommentText"/>
@@ -14083,7 +14074,7 @@
       </w:r>
     </w:p>
   </w:comment>
-  <w:comment w:id="10" w:author="Nicole Soltis" w:date="2017-03-22T14:34:00Z" w:initials="NS">
+  <w:comment w:id="11" w:author="Nicole Soltis" w:date="2017-03-22T14:34:00Z" w:initials="NS">
     <w:p>
       <w:pPr>
         <w:pStyle w:val="CommentText"/>
@@ -14131,7 +14122,7 @@
       </w:r>
     </w:p>
   </w:comment>
-  <w:comment w:id="12" w:author="Daniel Kliebenstein" w:date="2017-01-24T13:02:00Z" w:initials="DK">
+  <w:comment w:id="13" w:author="Daniel Kliebenstein" w:date="2017-01-24T13:02:00Z" w:initials="DK">
     <w:p>
       <w:pPr>
         <w:pStyle w:val="CommentText"/>
@@ -14147,7 +14138,7 @@
       </w:r>
     </w:p>
   </w:comment>
-  <w:comment w:id="13" w:author="Nicole Soltis" w:date="2017-03-22T14:51:00Z" w:initials="NS">
+  <w:comment w:id="14" w:author="Nicole Soltis" w:date="2017-03-22T14:51:00Z" w:initials="NS">
     <w:p>
       <w:pPr>
         <w:pStyle w:val="CommentText"/>
@@ -14163,7 +14154,7 @@
       </w:r>
     </w:p>
   </w:comment>
-  <w:comment w:id="14" w:author="Daniel Kliebenstein" w:date="2017-03-29T11:34:00Z" w:initials="DK">
+  <w:comment w:id="15" w:author="Daniel Kliebenstein" w:date="2017-03-29T11:34:00Z" w:initials="DK">
     <w:p>
       <w:pPr>
         <w:pStyle w:val="CommentText"/>
@@ -14181,7 +14172,7 @@
       <w:proofErr w:type="gramEnd"/>
     </w:p>
   </w:comment>
-  <w:comment w:id="16" w:author="Daniel Kliebenstein" w:date="2017-01-13T11:53:00Z" w:initials="DK">
+  <w:comment w:id="17" w:author="Daniel Kliebenstein" w:date="2017-01-13T11:53:00Z" w:initials="DK">
     <w:p>
       <w:pPr>
         <w:pStyle w:val="CommentText"/>
@@ -14197,7 +14188,7 @@
       </w:r>
     </w:p>
   </w:comment>
-  <w:comment w:id="17" w:author="Nicole Soltis" w:date="2017-03-22T14:52:00Z" w:initials="NS">
+  <w:comment w:id="18" w:author="Nicole Soltis" w:date="2017-03-22T14:52:00Z" w:initials="NS">
     <w:p>
       <w:pPr>
         <w:pStyle w:val="CommentText"/>
@@ -14213,7 +14204,7 @@
       </w:r>
     </w:p>
   </w:comment>
-  <w:comment w:id="19" w:author="Nicole Soltis" w:date="2017-04-04T12:00:00Z" w:initials="NS">
+  <w:comment w:id="20" w:author="Nicole Soltis" w:date="2017-04-04T12:00:00Z" w:initials="NS">
     <w:p>
       <w:pPr>
         <w:pStyle w:val="CommentText"/>
@@ -14229,7 +14220,7 @@
       </w:r>
     </w:p>
   </w:comment>
-  <w:comment w:id="20" w:author="Daniel Kliebenstein" w:date="2017-01-13T13:53:00Z" w:initials="DK">
+  <w:comment w:id="21" w:author="Daniel Kliebenstein" w:date="2017-01-13T13:53:00Z" w:initials="DK">
     <w:p>
       <w:pPr>
         <w:pStyle w:val="CommentText"/>
@@ -14245,7 +14236,7 @@
       </w:r>
     </w:p>
   </w:comment>
-  <w:comment w:id="21" w:author="Nicole Soltis" w:date="2017-03-22T14:52:00Z" w:initials="NS">
+  <w:comment w:id="22" w:author="Nicole Soltis" w:date="2017-03-22T14:52:00Z" w:initials="NS">
     <w:p>
       <w:pPr>
         <w:pStyle w:val="CommentText"/>
@@ -14261,7 +14252,7 @@
       </w:r>
     </w:p>
   </w:comment>
-  <w:comment w:id="22" w:author="Daniel Kliebenstein" w:date="2017-03-29T11:47:00Z" w:initials="DK">
+  <w:comment w:id="23" w:author="Daniel Kliebenstein" w:date="2017-03-29T11:47:00Z" w:initials="DK">
     <w:p>
       <w:pPr>
         <w:pStyle w:val="CommentText"/>
@@ -14277,7 +14268,7 @@
       </w:r>
     </w:p>
   </w:comment>
-  <w:comment w:id="23" w:author="Nicole Soltis" w:date="2017-03-29T10:38:00Z" w:initials="NS">
+  <w:comment w:id="24" w:author="Nicole Soltis" w:date="2017-03-29T10:38:00Z" w:initials="NS">
     <w:p>
       <w:pPr>
         <w:pStyle w:val="CommentText"/>
@@ -14296,7 +14287,7 @@
       </w:r>
     </w:p>
   </w:comment>
-  <w:comment w:id="25" w:author="Nicole Soltis" w:date="2017-02-15T15:23:00Z" w:initials="NS">
+  <w:comment w:id="26" w:author="Nicole Soltis" w:date="2017-02-15T15:23:00Z" w:initials="NS">
     <w:p>
       <w:pPr>
         <w:pStyle w:val="CommentText"/>
@@ -14312,7 +14303,7 @@
       </w:r>
     </w:p>
   </w:comment>
-  <w:comment w:id="26" w:author="Nicole Soltis" w:date="2017-03-27T11:32:00Z" w:initials="NS">
+  <w:comment w:id="27" w:author="Nicole Soltis" w:date="2017-03-27T11:32:00Z" w:initials="NS">
     <w:p>
       <w:pPr>
         <w:pStyle w:val="CommentText"/>
@@ -14333,7 +14324,7 @@
       </w:r>
     </w:p>
   </w:comment>
-  <w:comment w:id="27" w:author="Daniel Kliebenstein" w:date="2017-03-29T11:52:00Z" w:initials="DK">
+  <w:comment w:id="28" w:author="Daniel Kliebenstein" w:date="2017-03-29T11:52:00Z" w:initials="DK">
     <w:p>
       <w:pPr>
         <w:pStyle w:val="CommentText"/>
@@ -14349,7 +14340,7 @@
       </w:r>
     </w:p>
   </w:comment>
-  <w:comment w:id="28" w:author="Nicole Soltis" w:date="2017-03-20T15:16:00Z" w:initials="NS">
+  <w:comment w:id="29" w:author="Nicole Soltis" w:date="2017-03-20T15:16:00Z" w:initials="NS">
     <w:p>
       <w:pPr>
         <w:pStyle w:val="CommentText"/>
@@ -14365,7 +14356,7 @@
       </w:r>
     </w:p>
   </w:comment>
-  <w:comment w:id="29" w:author="Daniel Kliebenstein" w:date="2017-03-29T11:53:00Z" w:initials="DK">
+  <w:comment w:id="30" w:author="Daniel Kliebenstein" w:date="2017-03-29T11:53:00Z" w:initials="DK">
     <w:p>
       <w:pPr>
         <w:pStyle w:val="CommentText"/>
@@ -14381,7 +14372,7 @@
       </w:r>
     </w:p>
   </w:comment>
-  <w:comment w:id="30" w:author="Daniel Kliebenstein" w:date="2017-01-24T13:35:00Z" w:initials="DK">
+  <w:comment w:id="31" w:author="Daniel Kliebenstein" w:date="2017-01-24T13:35:00Z" w:initials="DK">
     <w:p>
       <w:pPr>
         <w:pStyle w:val="CommentText"/>
@@ -14394,22 +14385,6 @@
       </w:r>
       <w:r>
         <w:t>Significance analysis</w:t>
-      </w:r>
-    </w:p>
-  </w:comment>
-  <w:comment w:id="31" w:author="Nicole Soltis" w:date="2017-03-28T15:17:00Z" w:initials="NS">
-    <w:p>
-      <w:pPr>
-        <w:pStyle w:val="CommentText"/>
-      </w:pPr>
-      <w:r>
-        <w:rPr>
-          <w:rStyle w:val="CommentReference"/>
-        </w:rPr>
-        <w:annotationRef/>
-      </w:r>
-      <w:r>
-        <w:t>I need to update this and add sig. analysis</w:t>
       </w:r>
     </w:p>
   </w:comment>
@@ -14425,6 +14400,22 @@
         <w:annotationRef/>
       </w:r>
       <w:r>
+        <w:t>I need to update this and add sig. analysis</w:t>
+      </w:r>
+    </w:p>
+  </w:comment>
+  <w:comment w:id="33" w:author="Nicole Soltis" w:date="2017-03-28T15:17:00Z" w:initials="NS">
+    <w:p>
+      <w:pPr>
+        <w:pStyle w:val="CommentText"/>
+      </w:pPr>
+      <w:r>
+        <w:rPr>
+          <w:rStyle w:val="CommentReference"/>
+        </w:rPr>
+        <w:annotationRef/>
+      </w:r>
+      <w:r>
         <w:t>I need to update this</w:t>
       </w:r>
       <w:r>
@@ -14432,7 +14423,7 @@
       </w:r>
     </w:p>
   </w:comment>
-  <w:comment w:id="33" w:author="Daniel Kliebenstein" w:date="2017-01-24T13:10:00Z" w:initials="DK">
+  <w:comment w:id="34" w:author="Daniel Kliebenstein" w:date="2017-01-24T13:10:00Z" w:initials="DK">
     <w:p>
       <w:pPr>
         <w:pStyle w:val="CommentText"/>
@@ -14448,7 +14439,7 @@
       </w:r>
     </w:p>
   </w:comment>
-  <w:comment w:id="34" w:author="Nicole Soltis" w:date="2017-04-06T16:59:00Z" w:initials="NS">
+  <w:comment w:id="35" w:author="Nicole Soltis" w:date="2017-04-06T16:59:00Z" w:initials="NS">
     <w:p>
       <w:pPr>
         <w:pStyle w:val="CommentText"/>
@@ -14464,7 +14455,7 @@
       </w:r>
     </w:p>
   </w:comment>
-  <w:comment w:id="35" w:author="Nicole Soltis" w:date="2017-04-06T17:20:00Z" w:initials="NS">
+  <w:comment w:id="36" w:author="Nicole Soltis" w:date="2017-04-06T17:20:00Z" w:initials="NS">
     <w:p>
       <w:pPr>
         <w:pStyle w:val="CommentText"/>
@@ -16166,7 +16157,7 @@
 </file>
 
 <file path=customXml/itemProps1.xml><?xml version="1.0" encoding="utf-8"?>
-<ds:datastoreItem xmlns:ds="http://schemas.openxmlformats.org/officeDocument/2006/customXml" ds:itemID="{22500E0C-1FF0-46A1-9C1B-9B3E9B01782D}">
+<ds:datastoreItem xmlns:ds="http://schemas.openxmlformats.org/officeDocument/2006/customXml" ds:itemID="{87ED2020-75B5-4CF0-9EB7-6EECB3EE7A3A}">
   <ds:schemaRefs>
     <ds:schemaRef ds:uri="http://schemas.openxmlformats.org/officeDocument/2006/bibliography"/>
   </ds:schemaRefs>

</xml_diff>

<commit_message>
modifications to wrap up NA10/ NA20 plots
</commit_message>
<xml_diff>
--- a/paper/BcSlGWAS_fulldraft_v2.0.docx
+++ b/paper/BcSlGWAS_fulldraft_v2.0.docx
@@ -10648,29 +10648,21 @@
           <w:sz w:val="24"/>
           <w:szCs w:val="24"/>
         </w:rPr>
-        <w:t xml:space="preserve"> On all of the hosts, many SNPs had effect size estimates exceeding the 99% permutation threshold, ranging from 1284 to </w:t>
-      </w:r>
-      <w:commentRangeStart w:id="25"/>
-      <w:r>
-        <w:rPr>
-          <w:sz w:val="24"/>
-          <w:szCs w:val="24"/>
-        </w:rPr>
-        <w:t xml:space="preserve">24669 </w:t>
-      </w:r>
-      <w:commentRangeEnd w:id="25"/>
-      <w:r>
-        <w:rPr>
-          <w:rStyle w:val="CommentReference"/>
-        </w:rPr>
-        <w:commentReference w:id="25"/>
-      </w:r>
-      <w:r>
-        <w:rPr>
-          <w:sz w:val="24"/>
-          <w:szCs w:val="24"/>
-        </w:rPr>
-        <w:t>SNPs per host.</w:t>
+        <w:t xml:space="preserve"> On all of the hosts, many SNPs had effect size estimates exceeding the 99% permutation threshold, ranging from 1284 to 2</w:t>
+      </w:r>
+      <w:r>
+        <w:rPr>
+          <w:sz w:val="24"/>
+          <w:szCs w:val="24"/>
+        </w:rPr>
+        <w:t>5421</w:t>
+      </w:r>
+      <w:r>
+        <w:rPr>
+          <w:sz w:val="24"/>
+          <w:szCs w:val="24"/>
+        </w:rPr>
+        <w:t xml:space="preserve"> SNPs per host.</w:t>
       </w:r>
       <w:r>
         <w:rPr>
@@ -10678,107 +10670,6 @@
           <w:szCs w:val="24"/>
         </w:rPr>
         <w:t xml:space="preserve"> </w:t>
-      </w:r>
-      <w:commentRangeStart w:id="26"/>
-      <w:r>
-        <w:rPr>
-          <w:sz w:val="24"/>
-          <w:szCs w:val="24"/>
-        </w:rPr>
-        <w:t>For the remaining 3 domesticated hosts, at least 1</w:t>
-      </w:r>
-      <w:r>
-        <w:rPr>
-          <w:sz w:val="24"/>
-          <w:szCs w:val="24"/>
-        </w:rPr>
-        <w:t>400</w:t>
-      </w:r>
-      <w:r>
-        <w:rPr>
-          <w:sz w:val="24"/>
-          <w:szCs w:val="24"/>
-        </w:rPr>
-        <w:t xml:space="preserve"> SNPs exceeded the 95% threshold. F</w:t>
-      </w:r>
-      <w:commentRangeStart w:id="27"/>
-      <w:r>
-        <w:rPr>
-          <w:sz w:val="24"/>
-          <w:szCs w:val="24"/>
-        </w:rPr>
-        <w:t>or</w:t>
-      </w:r>
-      <w:r>
-        <w:rPr>
-          <w:sz w:val="24"/>
-          <w:szCs w:val="24"/>
-        </w:rPr>
-        <w:t xml:space="preserve"> one</w:t>
-      </w:r>
-      <w:r>
-        <w:rPr>
-          <w:sz w:val="24"/>
-          <w:szCs w:val="24"/>
-        </w:rPr>
-        <w:t xml:space="preserve"> </w:t>
-      </w:r>
-      <w:r>
-        <w:rPr>
-          <w:sz w:val="24"/>
-          <w:szCs w:val="24"/>
-        </w:rPr>
-        <w:t xml:space="preserve">host, </w:t>
-      </w:r>
-      <w:r>
-        <w:rPr>
-          <w:sz w:val="24"/>
-          <w:szCs w:val="24"/>
-        </w:rPr>
-        <w:t xml:space="preserve">LA1547 (wild), no SNPs were significantly associated with </w:t>
-      </w:r>
-      <w:r>
-        <w:rPr>
-          <w:i/>
-          <w:sz w:val="24"/>
-          <w:szCs w:val="24"/>
-        </w:rPr>
-        <w:t>B. cinerea</w:t>
-      </w:r>
-      <w:r>
-        <w:rPr>
-          <w:sz w:val="24"/>
-          <w:szCs w:val="24"/>
-        </w:rPr>
-        <w:t xml:space="preserve"> lesion size.</w:t>
-      </w:r>
-      <w:r>
-        <w:rPr>
-          <w:sz w:val="24"/>
-          <w:szCs w:val="24"/>
-        </w:rPr>
-        <w:t xml:space="preserve"> </w:t>
-      </w:r>
-      <w:r>
-        <w:rPr>
-          <w:sz w:val="24"/>
-          <w:szCs w:val="24"/>
-        </w:rPr>
-        <w:t xml:space="preserve"> </w:t>
-      </w:r>
-      <w:commentRangeEnd w:id="27"/>
-      <w:r>
-        <w:rPr>
-          <w:rStyle w:val="CommentReference"/>
-        </w:rPr>
-        <w:commentReference w:id="27"/>
-      </w:r>
-      <w:commentRangeEnd w:id="26"/>
-      <w:r>
-        <w:rPr>
-          <w:rStyle w:val="CommentReference"/>
-        </w:rPr>
-        <w:commentReference w:id="26"/>
       </w:r>
     </w:p>
     <w:p>
@@ -10832,7 +10723,6 @@
         </w:rPr>
         <w:t xml:space="preserve"> </w:t>
       </w:r>
-      <w:commentRangeStart w:id="28"/>
       <w:r>
         <w:rPr>
           <w:sz w:val="24"/>
@@ -10860,21 +10750,63 @@
           <w:sz w:val="24"/>
           <w:szCs w:val="24"/>
         </w:rPr>
-        <w:t xml:space="preserve">For the eight host plants with SNPs &gt; 99.9%, we looked for overlap in significant SNPs. A total of </w:t>
-      </w:r>
-      <w:r>
-        <w:rPr>
-          <w:sz w:val="24"/>
-          <w:szCs w:val="24"/>
-        </w:rPr>
-        <w:t>13</w:t>
-      </w:r>
-      <w:r>
-        <w:rPr>
-          <w:sz w:val="24"/>
-          <w:szCs w:val="24"/>
-        </w:rPr>
-        <w:t xml:space="preserve"> SNPs were called in all eight of these hosts (Figure R5</w:t>
+        <w:t xml:space="preserve">For </w:t>
+      </w:r>
+      <w:r>
+        <w:rPr>
+          <w:sz w:val="24"/>
+          <w:szCs w:val="24"/>
+        </w:rPr>
+        <w:t>all host plants</w:t>
+      </w:r>
+      <w:r>
+        <w:rPr>
+          <w:sz w:val="24"/>
+          <w:szCs w:val="24"/>
+        </w:rPr>
+        <w:t>, we looked for overlap in significant SNPs</w:t>
+      </w:r>
+      <w:r>
+        <w:rPr>
+          <w:sz w:val="24"/>
+          <w:szCs w:val="24"/>
+        </w:rPr>
+        <w:t xml:space="preserve"> &gt;99%</w:t>
+      </w:r>
+      <w:r>
+        <w:rPr>
+          <w:sz w:val="24"/>
+          <w:szCs w:val="24"/>
+        </w:rPr>
+        <w:t xml:space="preserve">. A total of </w:t>
+      </w:r>
+      <w:r>
+        <w:rPr>
+          <w:sz w:val="24"/>
+          <w:szCs w:val="24"/>
+        </w:rPr>
+        <w:t>3</w:t>
+      </w:r>
+      <w:r>
+        <w:rPr>
+          <w:sz w:val="24"/>
+          <w:szCs w:val="24"/>
+        </w:rPr>
+        <w:t xml:space="preserve"> SNPs were called in </w:t>
+      </w:r>
+      <w:r>
+        <w:rPr>
+          <w:sz w:val="24"/>
+          <w:szCs w:val="24"/>
+        </w:rPr>
+        <w:t>all 12</w:t>
+      </w:r>
+      <w:r>
+        <w:rPr>
+          <w:sz w:val="24"/>
+          <w:szCs w:val="24"/>
+        </w:rPr>
+        <w:t xml:space="preserve"> hosts (Figure R5</w:t>
       </w:r>
       <w:r>
         <w:rPr>
@@ -10895,35 +10827,98 @@
           <w:sz w:val="24"/>
           <w:szCs w:val="24"/>
         </w:rPr>
-        <w:t xml:space="preserve">, and </w:t>
-      </w:r>
-      <w:r>
-        <w:rPr>
-          <w:sz w:val="24"/>
-          <w:szCs w:val="24"/>
-        </w:rPr>
-        <w:t xml:space="preserve">25 </w:t>
-      </w:r>
-      <w:r>
-        <w:rPr>
-          <w:sz w:val="24"/>
-          <w:szCs w:val="24"/>
-        </w:rPr>
-        <w:t>additional SNPs were called in at least half of the hosts</w:t>
-      </w:r>
-      <w:r>
-        <w:rPr>
-          <w:sz w:val="24"/>
-          <w:szCs w:val="24"/>
-        </w:rPr>
-        <w:t>. Dozens more occurred in two or more hosts.</w:t>
-      </w:r>
-      <w:r>
-        <w:rPr>
-          <w:sz w:val="24"/>
-          <w:szCs w:val="24"/>
-        </w:rPr>
-        <w:t xml:space="preserve"> However, hundreds of additional loci were identified only from a single host genotype, indicating that the genetic basis of </w:t>
+        <w:t xml:space="preserve">, </w:t>
+      </w:r>
+      <w:r>
+        <w:rPr>
+          <w:sz w:val="24"/>
+          <w:szCs w:val="24"/>
+        </w:rPr>
+        <w:t xml:space="preserve">215 SNPs were called in at least 10 hosts, </w:t>
+      </w:r>
+      <w:r>
+        <w:rPr>
+          <w:sz w:val="24"/>
+          <w:szCs w:val="24"/>
+        </w:rPr>
+        <w:t xml:space="preserve">and </w:t>
+      </w:r>
+      <w:r>
+        <w:rPr>
+          <w:sz w:val="24"/>
+          <w:szCs w:val="24"/>
+        </w:rPr>
+        <w:t>3.3k</w:t>
+      </w:r>
+      <w:r>
+        <w:rPr>
+          <w:sz w:val="24"/>
+          <w:szCs w:val="24"/>
+        </w:rPr>
+        <w:t xml:space="preserve"> </w:t>
+      </w:r>
+      <w:r>
+        <w:rPr>
+          <w:sz w:val="24"/>
+          <w:szCs w:val="24"/>
+        </w:rPr>
+        <w:t xml:space="preserve">SNPs were called in at least half </w:t>
+      </w:r>
+      <w:r>
+        <w:rPr>
+          <w:sz w:val="24"/>
+          <w:szCs w:val="24"/>
+        </w:rPr>
+        <w:t xml:space="preserve">(6) </w:t>
+      </w:r>
+      <w:r>
+        <w:rPr>
+          <w:sz w:val="24"/>
+          <w:szCs w:val="24"/>
+        </w:rPr>
+        <w:t>of the hosts</w:t>
+      </w:r>
+      <w:r>
+        <w:rPr>
+          <w:sz w:val="24"/>
+          <w:szCs w:val="24"/>
+        </w:rPr>
+        <w:t xml:space="preserve">. </w:t>
+      </w:r>
+      <w:r>
+        <w:rPr>
+          <w:sz w:val="24"/>
+          <w:szCs w:val="24"/>
+        </w:rPr>
+        <w:t xml:space="preserve">However, </w:t>
+      </w:r>
+      <w:r>
+        <w:rPr>
+          <w:sz w:val="24"/>
+          <w:szCs w:val="24"/>
+        </w:rPr>
+        <w:t>46k</w:t>
+      </w:r>
+      <w:r>
+        <w:rPr>
+          <w:sz w:val="24"/>
+          <w:szCs w:val="24"/>
+        </w:rPr>
+        <w:t xml:space="preserve"> additional </w:t>
+      </w:r>
+      <w:r>
+        <w:rPr>
+          <w:sz w:val="24"/>
+          <w:szCs w:val="24"/>
+        </w:rPr>
+        <w:t xml:space="preserve">significant </w:t>
+      </w:r>
+      <w:r>
+        <w:rPr>
+          <w:sz w:val="24"/>
+          <w:szCs w:val="24"/>
+        </w:rPr>
+        <w:t xml:space="preserve">loci were identified only from a single host genotype, indicating that the genetic basis of </w:t>
       </w:r>
       <w:r>
         <w:rPr>
@@ -10945,21 +10940,7 @@
           <w:sz w:val="24"/>
           <w:szCs w:val="24"/>
         </w:rPr>
-        <w:t xml:space="preserve"> </w:t>
-      </w:r>
-      <w:commentRangeEnd w:id="28"/>
-      <w:r>
-        <w:rPr>
-          <w:rStyle w:val="CommentReference"/>
-        </w:rPr>
-        <w:commentReference w:id="28"/>
-      </w:r>
-      <w:r>
-        <w:rPr>
-          <w:sz w:val="24"/>
-          <w:szCs w:val="24"/>
-        </w:rPr>
-        <w:t xml:space="preserve">This is in contrast to our phenotypic results which found weak evidence for a </w:t>
+        <w:t xml:space="preserve"> This is in contrast to our phenotypic results which found weak evidence for a </w:t>
       </w:r>
       <w:r>
         <w:rPr>
@@ -11000,126 +10981,97 @@
           <w:szCs w:val="24"/>
         </w:rPr>
       </w:pPr>
-      <w:commentRangeStart w:id="29"/>
+      <w:r>
+        <w:rPr>
+          <w:sz w:val="24"/>
+          <w:szCs w:val="24"/>
+        </w:rPr>
+        <w:t xml:space="preserve">We </w:t>
+      </w:r>
+      <w:r>
+        <w:rPr>
+          <w:sz w:val="24"/>
+          <w:szCs w:val="24"/>
+        </w:rPr>
+        <w:t>next</w:t>
+      </w:r>
+      <w:r>
+        <w:rPr>
+          <w:sz w:val="24"/>
+          <w:szCs w:val="24"/>
+        </w:rPr>
+        <w:t xml:space="preserve"> examined the </w:t>
+      </w:r>
+      <w:r>
+        <w:rPr>
+          <w:sz w:val="24"/>
+          <w:szCs w:val="24"/>
+        </w:rPr>
+        <w:t xml:space="preserve">relative </w:t>
+      </w:r>
+      <w:r>
+        <w:rPr>
+          <w:sz w:val="24"/>
+          <w:szCs w:val="24"/>
+        </w:rPr>
+        <w:t xml:space="preserve">effect estimates of the </w:t>
+      </w:r>
+      <w:r>
+        <w:rPr>
+          <w:sz w:val="24"/>
+          <w:szCs w:val="24"/>
+        </w:rPr>
+        <w:t xml:space="preserve">top 50 SNPs </w:t>
+      </w:r>
+      <w:r>
+        <w:rPr>
+          <w:sz w:val="24"/>
+          <w:szCs w:val="24"/>
+        </w:rPr>
+        <w:t>for each plant host (Figure R</w:t>
+      </w:r>
+      <w:r>
+        <w:rPr>
+          <w:sz w:val="24"/>
+          <w:szCs w:val="24"/>
+        </w:rPr>
+        <w:t>6</w:t>
+      </w:r>
+      <w:r>
+        <w:rPr>
+          <w:sz w:val="24"/>
+          <w:szCs w:val="24"/>
+        </w:rPr>
+        <w:t xml:space="preserve">). The relative effect of each large-effect SNP varies depending on plant host. This suggests that the major genes controlling B. cinerea virulence on tomato depend upon host </w:t>
+      </w:r>
       <w:r>
         <w:rPr>
           <w:sz w:val="24"/>
           <w:szCs w:val="24"/>
         </w:rPr>
         <w:lastRenderedPageBreak/>
-        <w:t xml:space="preserve">We </w:t>
-      </w:r>
-      <w:r>
-        <w:rPr>
-          <w:sz w:val="24"/>
-          <w:szCs w:val="24"/>
-        </w:rPr>
-        <w:t>next</w:t>
-      </w:r>
-      <w:r>
-        <w:rPr>
-          <w:sz w:val="24"/>
-          <w:szCs w:val="24"/>
-        </w:rPr>
-        <w:t xml:space="preserve"> examined the top 50 SNPs </w:t>
-      </w:r>
-      <w:r>
-        <w:rPr>
-          <w:sz w:val="24"/>
-          <w:szCs w:val="24"/>
-        </w:rPr>
-        <w:t>for each plant host (Figure R</w:t>
-      </w:r>
-      <w:r>
-        <w:rPr>
-          <w:sz w:val="24"/>
-          <w:szCs w:val="24"/>
-        </w:rPr>
-        <w:t>6</w:t>
-      </w:r>
-      <w:r>
-        <w:rPr>
-          <w:sz w:val="24"/>
-          <w:szCs w:val="24"/>
-        </w:rPr>
-        <w:t xml:space="preserve">). </w:t>
-      </w:r>
-      <w:r>
-        <w:rPr>
-          <w:sz w:val="24"/>
-          <w:szCs w:val="24"/>
-        </w:rPr>
-        <w:t>12</w:t>
-      </w:r>
-      <w:r>
-        <w:rPr>
-          <w:sz w:val="24"/>
-          <w:szCs w:val="24"/>
-        </w:rPr>
-        <w:t xml:space="preserve"> SNPs have </w:t>
-      </w:r>
-      <w:r>
-        <w:rPr>
-          <w:sz w:val="24"/>
-          <w:szCs w:val="24"/>
-        </w:rPr>
-        <w:t>dramatically larger effect</w:t>
-      </w:r>
-      <w:r>
-        <w:rPr>
-          <w:sz w:val="24"/>
-          <w:szCs w:val="24"/>
-        </w:rPr>
-        <w:t xml:space="preserve"> sizes on multiple hosts</w:t>
-      </w:r>
-      <w:r>
-        <w:rPr>
-          <w:sz w:val="24"/>
-          <w:szCs w:val="24"/>
-        </w:rPr>
-        <w:t xml:space="preserve"> but this was still only</w:t>
-      </w:r>
-      <w:r>
-        <w:rPr>
-          <w:sz w:val="24"/>
-          <w:szCs w:val="24"/>
-        </w:rPr>
-        <w:t xml:space="preserve"> </w:t>
-      </w:r>
-      <w:r>
-        <w:rPr>
-          <w:sz w:val="24"/>
-          <w:szCs w:val="24"/>
-        </w:rPr>
-        <w:t>3-7</w:t>
-      </w:r>
-      <w:r>
-        <w:rPr>
-          <w:sz w:val="24"/>
-          <w:szCs w:val="24"/>
-        </w:rPr>
-        <w:t>%</w:t>
-      </w:r>
-      <w:r>
-        <w:rPr>
-          <w:sz w:val="24"/>
-          <w:szCs w:val="24"/>
-        </w:rPr>
-        <w:t>.</w:t>
-      </w:r>
-      <w:r>
-        <w:rPr>
-          <w:sz w:val="24"/>
-          <w:szCs w:val="24"/>
-        </w:rPr>
-        <w:t xml:space="preserve"> The rest of the SNPs had much smaller effects. Thus, the pathogen appears to rely on polygenic small effect loci to control virulence on the different tomato hosts.</w:t>
-      </w:r>
-      <w:commentRangeEnd w:id="29"/>
-      <w:r>
-        <w:rPr>
-          <w:rStyle w:val="CommentReference"/>
-        </w:rPr>
-        <w:commentReference w:id="29"/>
+        <w:t xml:space="preserve">genotype. </w:t>
+      </w:r>
+      <w:r>
+        <w:rPr>
+          <w:sz w:val="24"/>
+          <w:szCs w:val="24"/>
+        </w:rPr>
+        <w:t>Thus, the pathogen appears to rely on polyge</w:t>
+      </w:r>
+      <w:r>
+        <w:rPr>
+          <w:sz w:val="24"/>
+          <w:szCs w:val="24"/>
+        </w:rPr>
+        <w:t>nic small effect loci to customize</w:t>
+      </w:r>
+      <w:r>
+        <w:rPr>
+          <w:sz w:val="24"/>
+          <w:szCs w:val="24"/>
+        </w:rPr>
+        <w:t xml:space="preserve"> virulence on the different tomato hosts.</w:t>
       </w:r>
     </w:p>
     <w:p>
@@ -11180,7 +11132,7 @@
         </w:rPr>
         <w:tab/>
       </w:r>
-      <w:commentRangeStart w:id="30"/>
+      <w:commentRangeStart w:id="25"/>
       <w:r>
         <w:rPr>
           <w:sz w:val="24"/>
@@ -11210,12 +11162,12 @@
         </w:rPr>
         <w:t>we again calculated least-squared means of lesion size for each isolate from linear models</w:t>
       </w:r>
-      <w:commentRangeEnd w:id="30"/>
+      <w:commentRangeEnd w:id="25"/>
       <w:r>
         <w:rPr>
           <w:rStyle w:val="CommentReference"/>
         </w:rPr>
-        <w:commentReference w:id="30"/>
+        <w:commentReference w:id="25"/>
       </w:r>
       <w:r>
         <w:rPr>
@@ -11325,13 +11277,12 @@
         </w:rPr>
         <w:t xml:space="preserve"> wild, and domestication sensitivity. </w:t>
       </w:r>
-      <w:commentRangeStart w:id="31"/>
-      <w:r>
-        <w:rPr>
-          <w:sz w:val="24"/>
-          <w:szCs w:val="24"/>
-        </w:rPr>
-        <w:t>Numerous</w:t>
+      <w:r>
+        <w:rPr>
+          <w:sz w:val="24"/>
+          <w:szCs w:val="24"/>
+        </w:rPr>
+        <w:t>Many</w:t>
       </w:r>
       <w:r>
         <w:rPr>
@@ -11409,14 +11360,28 @@
           <w:sz w:val="24"/>
           <w:szCs w:val="24"/>
         </w:rPr>
-        <w:t>ticated or wild alone (Figure R7</w:t>
-      </w:r>
-      <w:r>
-        <w:rPr>
-          <w:sz w:val="24"/>
-          <w:szCs w:val="24"/>
-        </w:rPr>
-        <w:t>; Figure R</w:t>
+        <w:t xml:space="preserve">ticated or wild </w:t>
+      </w:r>
+      <w:r>
+        <w:rPr>
+          <w:sz w:val="24"/>
+          <w:szCs w:val="24"/>
+        </w:rPr>
+        <w:t xml:space="preserve">tomato </w:t>
+      </w:r>
+      <w:r>
+        <w:rPr>
+          <w:sz w:val="24"/>
+          <w:szCs w:val="24"/>
+        </w:rPr>
+        <w:t>alone (</w:t>
+      </w:r>
+      <w:r>
+        <w:rPr>
+          <w:sz w:val="24"/>
+          <w:szCs w:val="24"/>
+        </w:rPr>
+        <w:t>Figure R</w:t>
       </w:r>
       <w:r>
         <w:rPr>
@@ -11431,13 +11396,6 @@
           <w:szCs w:val="24"/>
         </w:rPr>
         <w:t>).</w:t>
-      </w:r>
-      <w:commentRangeEnd w:id="31"/>
-      <w:r>
-        <w:rPr>
-          <w:rStyle w:val="CommentReference"/>
-        </w:rPr>
-        <w:commentReference w:id="31"/>
       </w:r>
     </w:p>
     <w:p>
@@ -11485,7 +11443,7 @@
         </w:rPr>
         <w:t xml:space="preserve"> within 2kb of significant SNPs. </w:t>
       </w:r>
-      <w:commentRangeStart w:id="32"/>
+      <w:commentRangeStart w:id="26"/>
       <w:r>
         <w:rPr>
           <w:sz w:val="24"/>
@@ -11582,7 +11540,7 @@
           <w:sz w:val="24"/>
           <w:szCs w:val="24"/>
         </w:rPr>
-        <w:t>genes contained significant SNPs (&gt;99.9%) when studied for one or more of the domestication phenotypes</w:t>
+        <w:t>genes contained significant SNPs (&gt;99%) when studied for one or more of the domestication phenotypes</w:t>
       </w:r>
       <w:r>
         <w:rPr>
@@ -11598,8 +11556,8 @@
         </w:rPr>
         <w:t xml:space="preserve">. </w:t>
       </w:r>
-      <w:commentRangeStart w:id="33"/>
-      <w:commentRangeStart w:id="34"/>
+      <w:commentRangeStart w:id="27"/>
+      <w:commentRangeStart w:id="28"/>
       <w:r>
         <w:rPr>
           <w:sz w:val="24"/>
@@ -11633,7 +11591,93 @@
           <w:sz w:val="24"/>
           <w:szCs w:val="24"/>
         </w:rPr>
-        <w:t xml:space="preserve"> are involved in </w:t>
+        <w:t xml:space="preserve"> are involved in cellular processes, </w:t>
+      </w:r>
+      <w:proofErr w:type="gramStart"/>
+      <w:r>
+        <w:rPr>
+          <w:sz w:val="24"/>
+          <w:szCs w:val="24"/>
+        </w:rPr>
+        <w:t>7</w:t>
+      </w:r>
+      <w:proofErr w:type="gramEnd"/>
+      <w:r>
+        <w:rPr>
+          <w:sz w:val="24"/>
+          <w:szCs w:val="24"/>
+        </w:rPr>
+        <w:t xml:space="preserve"> in DNA structural modification, </w:t>
+      </w:r>
+      <w:r>
+        <w:rPr>
+          <w:sz w:val="24"/>
+          <w:szCs w:val="24"/>
+        </w:rPr>
+        <w:t>6 are transcription factors, 5</w:t>
+      </w:r>
+      <w:r>
+        <w:rPr>
+          <w:sz w:val="24"/>
+          <w:szCs w:val="24"/>
+        </w:rPr>
+        <w:t xml:space="preserve"> </w:t>
+      </w:r>
+      <w:r>
+        <w:rPr>
+          <w:sz w:val="24"/>
+          <w:szCs w:val="24"/>
+        </w:rPr>
+        <w:t xml:space="preserve">involved </w:t>
+      </w:r>
+      <w:r>
+        <w:rPr>
+          <w:sz w:val="24"/>
+          <w:szCs w:val="24"/>
+        </w:rPr>
+        <w:t xml:space="preserve">in defining mating types, </w:t>
+      </w:r>
+      <w:r>
+        <w:rPr>
+          <w:sz w:val="24"/>
+          <w:szCs w:val="24"/>
+        </w:rPr>
+        <w:t>4 in redox regulation, 1</w:t>
+      </w:r>
+      <w:r>
+        <w:rPr>
+          <w:sz w:val="24"/>
+          <w:szCs w:val="24"/>
+        </w:rPr>
+        <w:t xml:space="preserve"> in detoxifica</w:t>
+      </w:r>
+      <w:r>
+        <w:rPr>
+          <w:sz w:val="24"/>
+          <w:szCs w:val="24"/>
+        </w:rPr>
+        <w:t>tion, and 1 in pathogenesis</w:t>
+      </w:r>
+      <w:commentRangeEnd w:id="27"/>
+      <w:r>
+        <w:rPr>
+          <w:rStyle w:val="CommentReference"/>
+        </w:rPr>
+        <w:commentReference w:id="27"/>
+      </w:r>
+      <w:commentRangeEnd w:id="28"/>
+      <w:r>
+        <w:rPr>
+          <w:rStyle w:val="CommentReference"/>
+        </w:rPr>
+        <w:commentReference w:id="28"/>
+      </w:r>
+      <w:r>
+        <w:rPr>
+          <w:sz w:val="24"/>
+          <w:szCs w:val="24"/>
+        </w:rPr>
+        <w:t xml:space="preserve">. This </w:t>
       </w:r>
       <w:r>
         <w:rPr>
@@ -11641,129 +11685,36 @@
           <w:szCs w:val="24"/>
         </w:rPr>
         <w:lastRenderedPageBreak/>
-        <w:t xml:space="preserve">cellular processes, </w:t>
-      </w:r>
-      <w:proofErr w:type="gramStart"/>
-      <w:r>
-        <w:rPr>
-          <w:sz w:val="24"/>
-          <w:szCs w:val="24"/>
-        </w:rPr>
-        <w:t>7</w:t>
-      </w:r>
-      <w:proofErr w:type="gramEnd"/>
-      <w:r>
-        <w:rPr>
-          <w:sz w:val="24"/>
-          <w:szCs w:val="24"/>
-        </w:rPr>
-        <w:t xml:space="preserve"> in DNA structural modification, </w:t>
-      </w:r>
-      <w:r>
-        <w:rPr>
-          <w:sz w:val="24"/>
-          <w:szCs w:val="24"/>
-        </w:rPr>
-        <w:t>6 are transcription factors, 5</w:t>
-      </w:r>
-      <w:r>
-        <w:rPr>
-          <w:sz w:val="24"/>
-          <w:szCs w:val="24"/>
-        </w:rPr>
-        <w:t xml:space="preserve"> </w:t>
-      </w:r>
-      <w:r>
-        <w:rPr>
-          <w:sz w:val="24"/>
-          <w:szCs w:val="24"/>
-        </w:rPr>
-        <w:t xml:space="preserve">involved </w:t>
-      </w:r>
-      <w:r>
-        <w:rPr>
-          <w:sz w:val="24"/>
-          <w:szCs w:val="24"/>
-        </w:rPr>
-        <w:t xml:space="preserve">in defining mating types, </w:t>
-      </w:r>
-      <w:r>
-        <w:rPr>
-          <w:sz w:val="24"/>
-          <w:szCs w:val="24"/>
-        </w:rPr>
-        <w:t>4 in redox regulation, 1</w:t>
-      </w:r>
-      <w:r>
-        <w:rPr>
-          <w:sz w:val="24"/>
-          <w:szCs w:val="24"/>
-        </w:rPr>
-        <w:t xml:space="preserve"> in detoxifica</w:t>
-      </w:r>
-      <w:r>
-        <w:rPr>
-          <w:sz w:val="24"/>
-          <w:szCs w:val="24"/>
-        </w:rPr>
-        <w:t>tion, and 1 in pathogenesis</w:t>
-      </w:r>
-      <w:commentRangeEnd w:id="33"/>
+        <w:t>suggests</w:t>
+      </w:r>
+      <w:r>
+        <w:rPr>
+          <w:sz w:val="24"/>
+          <w:szCs w:val="24"/>
+        </w:rPr>
+        <w:t xml:space="preserve"> that most variation in </w:t>
+      </w:r>
+      <w:r>
+        <w:rPr>
+          <w:i/>
+          <w:sz w:val="24"/>
+          <w:szCs w:val="24"/>
+        </w:rPr>
+        <w:t>Botrytis</w:t>
+      </w:r>
+      <w:r>
+        <w:rPr>
+          <w:sz w:val="24"/>
+          <w:szCs w:val="24"/>
+        </w:rPr>
+        <w:t xml:space="preserve"> genetic control of virulence acts to change biochemistry in the pathogen. Notably, only a single gene predicted to be associated with pathogenesis was identified, containing a CFEM domain. </w:t>
+      </w:r>
+      <w:commentRangeEnd w:id="26"/>
       <w:r>
         <w:rPr>
           <w:rStyle w:val="CommentReference"/>
         </w:rPr>
-        <w:commentReference w:id="33"/>
-      </w:r>
-      <w:commentRangeEnd w:id="34"/>
-      <w:r>
-        <w:rPr>
-          <w:rStyle w:val="CommentReference"/>
-        </w:rPr>
-        <w:commentReference w:id="34"/>
-      </w:r>
-      <w:r>
-        <w:rPr>
-          <w:sz w:val="24"/>
-          <w:szCs w:val="24"/>
-        </w:rPr>
-        <w:t xml:space="preserve">. This </w:t>
-      </w:r>
-      <w:r>
-        <w:rPr>
-          <w:sz w:val="24"/>
-          <w:szCs w:val="24"/>
-        </w:rPr>
-        <w:t>suggests</w:t>
-      </w:r>
-      <w:r>
-        <w:rPr>
-          <w:sz w:val="24"/>
-          <w:szCs w:val="24"/>
-        </w:rPr>
-        <w:t xml:space="preserve"> that most variation in </w:t>
-      </w:r>
-      <w:r>
-        <w:rPr>
-          <w:i/>
-          <w:sz w:val="24"/>
-          <w:szCs w:val="24"/>
-        </w:rPr>
-        <w:t>Botrytis</w:t>
-      </w:r>
-      <w:r>
-        <w:rPr>
-          <w:sz w:val="24"/>
-          <w:szCs w:val="24"/>
-        </w:rPr>
-        <w:t xml:space="preserve"> genetic control of virulence acts to change biochemistry in the pathogen. Notably, only a single gene predicted to be associated with pathogenesis was identified, containing a CFEM domain. </w:t>
-      </w:r>
-      <w:commentRangeEnd w:id="32"/>
-      <w:r>
-        <w:rPr>
-          <w:rStyle w:val="CommentReference"/>
-        </w:rPr>
-        <w:commentReference w:id="32"/>
+        <w:commentReference w:id="26"/>
       </w:r>
     </w:p>
     <w:p>
@@ -11775,7 +11726,7 @@
           <w:szCs w:val="24"/>
         </w:rPr>
       </w:pPr>
-      <w:commentRangeStart w:id="35"/>
+      <w:commentRangeStart w:id="29"/>
       <w:r>
         <w:rPr>
           <w:sz w:val="24"/>
@@ -11832,7 +11783,7 @@
         </w:rPr>
         <w:t xml:space="preserve"> genes and a few regions with no gene model identified</w:t>
       </w:r>
-      <w:commentRangeStart w:id="36"/>
+      <w:commentRangeStart w:id="30"/>
       <w:r>
         <w:rPr>
           <w:sz w:val="24"/>
@@ -11884,19 +11835,19 @@
         </w:rPr>
         <w:t xml:space="preserve">. </w:t>
       </w:r>
-      <w:commentRangeEnd w:id="36"/>
+      <w:commentRangeEnd w:id="30"/>
       <w:r>
         <w:rPr>
           <w:rStyle w:val="CommentReference"/>
         </w:rPr>
-        <w:commentReference w:id="36"/>
-      </w:r>
-      <w:commentRangeEnd w:id="35"/>
+        <w:commentReference w:id="30"/>
+      </w:r>
+      <w:commentRangeEnd w:id="29"/>
       <w:r>
         <w:rPr>
           <w:rStyle w:val="CommentReference"/>
         </w:rPr>
-        <w:commentReference w:id="35"/>
+        <w:commentReference w:id="29"/>
       </w:r>
     </w:p>
     <w:p>
@@ -11939,7 +11890,7 @@
           <w:szCs w:val="24"/>
         </w:rPr>
       </w:pPr>
-      <w:commentRangeStart w:id="37"/>
+      <w:commentRangeStart w:id="31"/>
       <w:r>
         <w:rPr>
           <w:sz w:val="24"/>
@@ -11947,12 +11898,12 @@
         </w:rPr>
         <w:t>Summary paragraph</w:t>
       </w:r>
-      <w:commentRangeEnd w:id="37"/>
+      <w:commentRangeEnd w:id="31"/>
       <w:r>
         <w:rPr>
           <w:rStyle w:val="CommentReference"/>
         </w:rPr>
-        <w:commentReference w:id="37"/>
+        <w:commentReference w:id="31"/>
       </w:r>
     </w:p>
     <w:p>
@@ -12110,7 +12061,100 @@
           <w:sz w:val="24"/>
           <w:szCs w:val="24"/>
         </w:rPr>
-        <w:t xml:space="preserve"> pathogen, this may be driven by </w:t>
+        <w:t xml:space="preserve"> pathogen, this may be driven by a</w:t>
+      </w:r>
+      <w:r>
+        <w:rPr>
+          <w:sz w:val="24"/>
+          <w:szCs w:val="24"/>
+        </w:rPr>
+        <w:t xml:space="preserve"> </w:t>
+      </w:r>
+      <w:r>
+        <w:rPr>
+          <w:sz w:val="24"/>
+          <w:szCs w:val="24"/>
+        </w:rPr>
+        <w:t xml:space="preserve">domestication-sensitive subset of </w:t>
+      </w:r>
+      <w:r>
+        <w:rPr>
+          <w:i/>
+          <w:sz w:val="24"/>
+          <w:szCs w:val="24"/>
+        </w:rPr>
+        <w:t xml:space="preserve">B. cinerea </w:t>
+      </w:r>
+      <w:r>
+        <w:rPr>
+          <w:sz w:val="24"/>
+          <w:szCs w:val="24"/>
+        </w:rPr>
+        <w:t xml:space="preserve">genotypes. </w:t>
+      </w:r>
+      <w:r>
+        <w:rPr>
+          <w:sz w:val="24"/>
+          <w:szCs w:val="24"/>
+        </w:rPr>
+        <w:t xml:space="preserve">Given that the </w:t>
+      </w:r>
+      <w:r>
+        <w:rPr>
+          <w:sz w:val="24"/>
+          <w:szCs w:val="24"/>
+        </w:rPr>
+        <w:t xml:space="preserve">effect of host domestication varies by </w:t>
+      </w:r>
+      <w:r>
+        <w:rPr>
+          <w:i/>
+          <w:sz w:val="24"/>
+          <w:szCs w:val="24"/>
+        </w:rPr>
+        <w:t xml:space="preserve">B. cinerea </w:t>
+      </w:r>
+      <w:r>
+        <w:rPr>
+          <w:sz w:val="24"/>
+          <w:szCs w:val="24"/>
+        </w:rPr>
+        <w:t xml:space="preserve">genotype, </w:t>
+      </w:r>
+      <w:r>
+        <w:rPr>
+          <w:sz w:val="24"/>
+          <w:szCs w:val="24"/>
+        </w:rPr>
+        <w:t xml:space="preserve">this </w:t>
+      </w:r>
+      <w:r>
+        <w:rPr>
+          <w:sz w:val="24"/>
+          <w:szCs w:val="24"/>
+        </w:rPr>
+        <w:t xml:space="preserve">supports </w:t>
+      </w:r>
+      <w:r>
+        <w:rPr>
+          <w:sz w:val="24"/>
+          <w:szCs w:val="24"/>
+        </w:rPr>
+        <w:t xml:space="preserve">the approach of </w:t>
+      </w:r>
+      <w:r>
+        <w:rPr>
+          <w:sz w:val="24"/>
+          <w:szCs w:val="24"/>
+        </w:rPr>
+        <w:t>study</w:t>
+      </w:r>
+      <w:r>
+        <w:rPr>
+          <w:sz w:val="24"/>
+          <w:szCs w:val="24"/>
+        </w:rPr>
+        <w:t xml:space="preserve">ing natural </w:t>
       </w:r>
       <w:r>
         <w:rPr>
@@ -12118,100 +12162,7 @@
           <w:szCs w:val="24"/>
         </w:rPr>
         <w:lastRenderedPageBreak/>
-        <w:t>a</w:t>
-      </w:r>
-      <w:r>
-        <w:rPr>
-          <w:sz w:val="24"/>
-          <w:szCs w:val="24"/>
-        </w:rPr>
-        <w:t xml:space="preserve"> </w:t>
-      </w:r>
-      <w:r>
-        <w:rPr>
-          <w:sz w:val="24"/>
-          <w:szCs w:val="24"/>
-        </w:rPr>
-        <w:t xml:space="preserve">domestication-sensitive subset of </w:t>
-      </w:r>
-      <w:r>
-        <w:rPr>
-          <w:i/>
-          <w:sz w:val="24"/>
-          <w:szCs w:val="24"/>
-        </w:rPr>
-        <w:t xml:space="preserve">B. cinerea </w:t>
-      </w:r>
-      <w:r>
-        <w:rPr>
-          <w:sz w:val="24"/>
-          <w:szCs w:val="24"/>
-        </w:rPr>
-        <w:t xml:space="preserve">genotypes. </w:t>
-      </w:r>
-      <w:r>
-        <w:rPr>
-          <w:sz w:val="24"/>
-          <w:szCs w:val="24"/>
-        </w:rPr>
-        <w:t xml:space="preserve">Given that the </w:t>
-      </w:r>
-      <w:r>
-        <w:rPr>
-          <w:sz w:val="24"/>
-          <w:szCs w:val="24"/>
-        </w:rPr>
-        <w:t xml:space="preserve">effect of host domestication varies by </w:t>
-      </w:r>
-      <w:r>
-        <w:rPr>
-          <w:i/>
-          <w:sz w:val="24"/>
-          <w:szCs w:val="24"/>
-        </w:rPr>
-        <w:t xml:space="preserve">B. cinerea </w:t>
-      </w:r>
-      <w:r>
-        <w:rPr>
-          <w:sz w:val="24"/>
-          <w:szCs w:val="24"/>
-        </w:rPr>
-        <w:t xml:space="preserve">genotype, </w:t>
-      </w:r>
-      <w:r>
-        <w:rPr>
-          <w:sz w:val="24"/>
-          <w:szCs w:val="24"/>
-        </w:rPr>
-        <w:t xml:space="preserve">this </w:t>
-      </w:r>
-      <w:r>
-        <w:rPr>
-          <w:sz w:val="24"/>
-          <w:szCs w:val="24"/>
-        </w:rPr>
-        <w:t xml:space="preserve">supports </w:t>
-      </w:r>
-      <w:r>
-        <w:rPr>
-          <w:sz w:val="24"/>
-          <w:szCs w:val="24"/>
-        </w:rPr>
-        <w:t xml:space="preserve">the approach of </w:t>
-      </w:r>
-      <w:r>
-        <w:rPr>
-          <w:sz w:val="24"/>
-          <w:szCs w:val="24"/>
-        </w:rPr>
-        <w:t>study</w:t>
-      </w:r>
-      <w:r>
-        <w:rPr>
-          <w:sz w:val="24"/>
-          <w:szCs w:val="24"/>
-        </w:rPr>
-        <w:t xml:space="preserve">ing natural variation within </w:t>
+        <w:t xml:space="preserve">variation within </w:t>
       </w:r>
       <w:r>
         <w:rPr>
@@ -12302,7 +12253,7 @@
         </w:rPr>
         <w:t xml:space="preserve">Host domestication is theoretically expected to decrease resistance to pathogens as alleles are lost in the domestication bottleneck. This assumption is supported in studies of specialist pathogens </w:t>
       </w:r>
-      <w:commentRangeStart w:id="38"/>
+      <w:commentRangeStart w:id="32"/>
       <w:r>
         <w:rPr>
           <w:sz w:val="24"/>
@@ -12310,12 +12261,12 @@
         </w:rPr>
         <w:t>[GIVE EXAMPLES]</w:t>
       </w:r>
-      <w:commentRangeEnd w:id="38"/>
+      <w:commentRangeEnd w:id="32"/>
       <w:r>
         <w:rPr>
           <w:rStyle w:val="CommentReference"/>
         </w:rPr>
-        <w:commentReference w:id="38"/>
+        <w:commentReference w:id="32"/>
       </w:r>
       <w:r>
         <w:rPr>
@@ -12656,8 +12607,6 @@
         </w:rPr>
         <w:t xml:space="preserve"> sharp</w:t>
       </w:r>
-      <w:bookmarkStart w:id="39" w:name="_GoBack"/>
-      <w:bookmarkEnd w:id="39"/>
       <w:r>
         <w:rPr>
           <w:sz w:val="24"/>
@@ -12665,7 +12614,7 @@
         </w:rPr>
         <w:t xml:space="preserve"> contrast to the few genes involved in </w:t>
       </w:r>
-      <w:commentRangeStart w:id="40"/>
+      <w:commentRangeStart w:id="33"/>
       <w:r>
         <w:rPr>
           <w:sz w:val="24"/>
@@ -12673,27 +12622,19 @@
         </w:rPr>
         <w:t>quantitative</w:t>
       </w:r>
-      <w:commentRangeEnd w:id="40"/>
+      <w:commentRangeEnd w:id="33"/>
       <w:r>
         <w:rPr>
           <w:rStyle w:val="CommentReference"/>
         </w:rPr>
-        <w:commentReference w:id="40"/>
-      </w:r>
-      <w:r>
-        <w:rPr>
-          <w:sz w:val="24"/>
-          <w:szCs w:val="24"/>
-        </w:rPr>
-        <w:t xml:space="preserve"> virulence of </w:t>
-      </w:r>
-      <w:r>
-        <w:rPr>
-          <w:sz w:val="24"/>
-          <w:szCs w:val="24"/>
-        </w:rPr>
-        <w:lastRenderedPageBreak/>
-        <w:t xml:space="preserve">specialist pathogens. Further studies can explore the </w:t>
+        <w:commentReference w:id="33"/>
+      </w:r>
+      <w:r>
+        <w:rPr>
+          <w:sz w:val="24"/>
+          <w:szCs w:val="24"/>
+        </w:rPr>
+        <w:t xml:space="preserve"> virulence of specialist pathogens. Further studies can explore the </w:t>
       </w:r>
       <w:r>
         <w:rPr>
@@ -12731,6 +12672,8 @@
         </w:rPr>
         <w:t xml:space="preserve"> </w:t>
       </w:r>
+      <w:bookmarkStart w:id="34" w:name="_GoBack"/>
+      <w:bookmarkEnd w:id="34"/>
     </w:p>
     <w:p>
       <w:pPr>
@@ -12746,6 +12689,7 @@
           <w:sz w:val="24"/>
           <w:szCs w:val="24"/>
         </w:rPr>
+        <w:lastRenderedPageBreak/>
         <w:t xml:space="preserve">Our results indicate some particular challenges for breeding durable resistance to generalist pathogens. The highly quantitative nature of </w:t>
       </w:r>
       <w:r>
@@ -12885,7 +12829,7 @@
       <w:pPr>
         <w:spacing w:line="480" w:lineRule="auto"/>
         <w:rPr>
-          <w:ins w:id="41" w:author="Daniel Kliebenstein" w:date="2017-01-24T13:37:00Z"/>
+          <w:ins w:id="35" w:author="Daniel Kliebenstein" w:date="2017-01-24T13:37:00Z"/>
           <w:sz w:val="24"/>
           <w:szCs w:val="24"/>
         </w:rPr>
@@ -12947,7 +12891,7 @@
         </w:rPr>
         <w:t xml:space="preserve"> Major mechanisms we identified include enzymatic pathways and </w:t>
       </w:r>
-      <w:commentRangeStart w:id="42"/>
+      <w:commentRangeStart w:id="36"/>
       <w:r>
         <w:rPr>
           <w:sz w:val="24"/>
@@ -12955,12 +12899,12 @@
         </w:rPr>
         <w:t>[XX more here</w:t>
       </w:r>
-      <w:commentRangeEnd w:id="42"/>
+      <w:commentRangeEnd w:id="36"/>
       <w:r>
         <w:rPr>
           <w:rStyle w:val="CommentReference"/>
         </w:rPr>
-        <w:commentReference w:id="42"/>
+        <w:commentReference w:id="36"/>
       </w:r>
       <w:r>
         <w:rPr>
@@ -12988,7 +12932,30 @@
           <w:sz w:val="24"/>
           <w:szCs w:val="24"/>
         </w:rPr>
-        <w:t xml:space="preserve">We did not </w:t>
+        <w:t>We did not identify any MAMPs or PAMPs as major loci contributing to vi</w:t>
+      </w:r>
+      <w:r>
+        <w:rPr>
+          <w:sz w:val="24"/>
+          <w:szCs w:val="24"/>
+        </w:rPr>
+        <w:t xml:space="preserve">rulence across tomato varieties, nor any chitins, </w:t>
+      </w:r>
+      <w:proofErr w:type="spellStart"/>
+      <w:r>
+        <w:rPr>
+          <w:sz w:val="24"/>
+          <w:szCs w:val="24"/>
+        </w:rPr>
+        <w:t>glycans</w:t>
+      </w:r>
+      <w:proofErr w:type="spellEnd"/>
+      <w:r>
+        <w:rPr>
+          <w:sz w:val="24"/>
+          <w:szCs w:val="24"/>
+        </w:rPr>
+        <w:t xml:space="preserve">, or glycolipids which are often recognized by plant receptors for </w:t>
       </w:r>
       <w:r>
         <w:rPr>
@@ -12996,14 +12963,21 @@
           <w:szCs w:val="24"/>
         </w:rPr>
         <w:lastRenderedPageBreak/>
-        <w:t>identify any MAMPs or PAMPs as major loci contributing to vi</w:t>
-      </w:r>
-      <w:r>
-        <w:rPr>
-          <w:sz w:val="24"/>
-          <w:szCs w:val="24"/>
-        </w:rPr>
-        <w:t xml:space="preserve">rulence across tomato varieties, nor any chitins, </w:t>
+        <w:t xml:space="preserve">qualitative resistance. </w:t>
+      </w:r>
+      <w:r>
+        <w:rPr>
+          <w:sz w:val="24"/>
+          <w:szCs w:val="24"/>
+        </w:rPr>
+        <w:t xml:space="preserve">Nor did we identify </w:t>
+      </w:r>
+      <w:r>
+        <w:rPr>
+          <w:sz w:val="24"/>
+          <w:szCs w:val="24"/>
+        </w:rPr>
+        <w:t xml:space="preserve">any </w:t>
       </w:r>
       <w:proofErr w:type="spellStart"/>
       <w:r>
@@ -13011,7 +12985,7 @@
           <w:sz w:val="24"/>
           <w:szCs w:val="24"/>
         </w:rPr>
-        <w:t>glycans</w:t>
+        <w:t>mannans</w:t>
       </w:r>
       <w:proofErr w:type="spellEnd"/>
       <w:r>
@@ -13019,21 +12993,30 @@
           <w:sz w:val="24"/>
           <w:szCs w:val="24"/>
         </w:rPr>
-        <w:t xml:space="preserve">, or glycolipids which are often recognized by plant receptors for qualitative resistance. </w:t>
-      </w:r>
-      <w:r>
-        <w:rPr>
-          <w:sz w:val="24"/>
-          <w:szCs w:val="24"/>
-        </w:rPr>
-        <w:t xml:space="preserve">Nor did we identify </w:t>
-      </w:r>
-      <w:r>
-        <w:rPr>
-          <w:sz w:val="24"/>
-          <w:szCs w:val="24"/>
-        </w:rPr>
-        <w:t xml:space="preserve">any </w:t>
+        <w:t xml:space="preserve"> as top contributors to </w:t>
+      </w:r>
+      <w:r>
+        <w:rPr>
+          <w:i/>
+          <w:sz w:val="24"/>
+          <w:szCs w:val="24"/>
+        </w:rPr>
+        <w:t xml:space="preserve">B. cinerea </w:t>
+      </w:r>
+      <w:r>
+        <w:rPr>
+          <w:sz w:val="24"/>
+          <w:szCs w:val="24"/>
+        </w:rPr>
+        <w:t xml:space="preserve">virulence </w:t>
+      </w:r>
+      <w:commentRangeStart w:id="37"/>
+      <w:r>
+        <w:rPr>
+          <w:sz w:val="24"/>
+          <w:szCs w:val="24"/>
+        </w:rPr>
+        <w:t xml:space="preserve">[JAC + </w:t>
       </w:r>
       <w:proofErr w:type="spellStart"/>
       <w:r>
@@ -13041,7 +13024,7 @@
           <w:sz w:val="24"/>
           <w:szCs w:val="24"/>
         </w:rPr>
-        <w:t>mannans</w:t>
+        <w:t>Klieb</w:t>
       </w:r>
       <w:proofErr w:type="spellEnd"/>
       <w:r>
@@ -13049,53 +13032,14 @@
           <w:sz w:val="24"/>
           <w:szCs w:val="24"/>
         </w:rPr>
-        <w:t xml:space="preserve"> as top contributors to </w:t>
-      </w:r>
-      <w:r>
-        <w:rPr>
-          <w:i/>
-          <w:sz w:val="24"/>
-          <w:szCs w:val="24"/>
-        </w:rPr>
-        <w:t xml:space="preserve">B. cinerea </w:t>
-      </w:r>
-      <w:r>
-        <w:rPr>
-          <w:sz w:val="24"/>
-          <w:szCs w:val="24"/>
-        </w:rPr>
-        <w:t xml:space="preserve">virulence </w:t>
-      </w:r>
-      <w:commentRangeStart w:id="43"/>
-      <w:r>
-        <w:rPr>
-          <w:sz w:val="24"/>
-          <w:szCs w:val="24"/>
-        </w:rPr>
-        <w:t xml:space="preserve">[JAC + </w:t>
-      </w:r>
-      <w:proofErr w:type="spellStart"/>
-      <w:r>
-        <w:rPr>
-          <w:sz w:val="24"/>
-          <w:szCs w:val="24"/>
-        </w:rPr>
-        <w:t>Klieb</w:t>
-      </w:r>
-      <w:proofErr w:type="spellEnd"/>
-      <w:r>
-        <w:rPr>
-          <w:sz w:val="24"/>
-          <w:szCs w:val="24"/>
-        </w:rPr>
         <w:t xml:space="preserve"> citation]. </w:t>
       </w:r>
-      <w:commentRangeEnd w:id="43"/>
+      <w:commentRangeEnd w:id="37"/>
       <w:r>
         <w:rPr>
           <w:rStyle w:val="CommentReference"/>
         </w:rPr>
-        <w:commentReference w:id="43"/>
+        <w:commentReference w:id="37"/>
       </w:r>
       <w:r>
         <w:rPr>
@@ -13173,7 +13117,7 @@
       <w:pPr>
         <w:spacing w:line="480" w:lineRule="auto"/>
         <w:rPr>
-          <w:ins w:id="44" w:author="Daniel Kliebenstein" w:date="2017-01-24T13:36:00Z"/>
+          <w:ins w:id="38" w:author="Daniel Kliebenstein" w:date="2017-01-24T13:36:00Z"/>
           <w:sz w:val="24"/>
           <w:szCs w:val="24"/>
         </w:rPr>
@@ -13186,7 +13130,7 @@
           <w:b/>
           <w:sz w:val="24"/>
           <w:szCs w:val="24"/>
-          <w:rPrChange w:id="45" w:author="Daniel Kliebenstein" w:date="2017-01-24T13:37:00Z">
+          <w:rPrChange w:id="39" w:author="Daniel Kliebenstein" w:date="2017-01-24T13:37:00Z">
             <w:rPr>
               <w:sz w:val="24"/>
               <w:szCs w:val="24"/>
@@ -13194,7 +13138,7 @@
           </w:rPrChange>
         </w:rPr>
       </w:pPr>
-      <w:ins w:id="46" w:author="Daniel Kliebenstein" w:date="2017-01-24T13:37:00Z">
+      <w:ins w:id="40" w:author="Daniel Kliebenstein" w:date="2017-01-24T13:37:00Z">
         <w:r>
           <w:rPr>
             <w:b/>
@@ -13891,15 +13835,7 @@
           <w:sz w:val="24"/>
           <w:szCs w:val="24"/>
         </w:rPr>
-        <w:t xml:space="preserve">isolate </w:t>
-      </w:r>
-      <w:r>
-        <w:rPr>
-          <w:sz w:val="24"/>
-          <w:szCs w:val="24"/>
-        </w:rPr>
-        <w:lastRenderedPageBreak/>
-        <w:t>across hosts.  A is a plot of all isolates, B-</w:t>
+        <w:t>isolate across hosts.  A is a plot of all isolates, B-</w:t>
       </w:r>
       <w:r>
         <w:rPr>
@@ -13980,6 +13916,7 @@
           <w:sz w:val="24"/>
           <w:szCs w:val="24"/>
         </w:rPr>
+        <w:lastRenderedPageBreak/>
         <w:t>Figure R5</w:t>
       </w:r>
       <w:r>
@@ -14560,7 +14497,6 @@
         <w:pStyle w:val="EndNoteBibliography"/>
       </w:pPr>
       <w:r>
-        <w:lastRenderedPageBreak/>
         <w:t xml:space="preserve">Finkers, R., Y. Bai, P. van den Berg, R. van Berloo, F. Meijer-Dekens, A. Ten Have, J. van Kan, P. Lindhout and A. W. van Heusden (2008). "Quantitative resistance to Botrytis cinerea from Solanum neorickii." </w:t>
       </w:r>
       <w:r>
@@ -14613,6 +14549,7 @@
         <w:pStyle w:val="EndNoteBibliography"/>
       </w:pPr>
       <w:r>
+        <w:lastRenderedPageBreak/>
         <w:t xml:space="preserve">Guimaraes, R. L., R. T. Chetelat and H. U. Stotz (2004). "Resistance to Botrytis cinerea in Solanum lycopersicoides is dominant in hybrids with tomato, and involves induced hyphal death." </w:t>
       </w:r>
       <w:r>
@@ -15383,7 +15320,7 @@
       </w:r>
     </w:p>
   </w:comment>
-  <w:comment w:id="25" w:author="Nicole Soltis" w:date="2017-04-21T13:17:00Z" w:initials="NS">
+  <w:comment w:id="25" w:author="Daniel Kliebenstein" w:date="2017-03-29T11:53:00Z" w:initials="DK">
     <w:p>
       <w:pPr>
         <w:pStyle w:val="CommentText"/>
@@ -15395,11 +15332,11 @@
         <w:annotationRef/>
       </w:r>
       <w:r>
-        <w:t>Check this, LA2176</w:t>
+        <w:t>Gene v genome</w:t>
       </w:r>
     </w:p>
   </w:comment>
-  <w:comment w:id="27" w:author="Nicole Soltis" w:date="2017-03-20T15:16:00Z" w:initials="NS">
+  <w:comment w:id="27" w:author="Daniel Kliebenstein" w:date="2017-01-24T13:35:00Z" w:initials="DK">
     <w:p>
       <w:pPr>
         <w:pStyle w:val="CommentText"/>
@@ -15411,11 +15348,11 @@
         <w:annotationRef/>
       </w:r>
       <w:r>
-        <w:t>Why would this be?</w:t>
+        <w:t>Significance analysis</w:t>
       </w:r>
     </w:p>
   </w:comment>
-  <w:comment w:id="26" w:author="Nicole Soltis" w:date="2017-04-21T13:16:00Z" w:initials="NS">
+  <w:comment w:id="28" w:author="Nicole Soltis" w:date="2017-03-28T15:17:00Z" w:initials="NS">
     <w:p>
       <w:pPr>
         <w:pStyle w:val="CommentText"/>
@@ -15427,14 +15364,11 @@
         <w:annotationRef/>
       </w:r>
       <w:r>
-        <w:t>Fill in</w:t>
-      </w:r>
-      <w:r>
-        <w:t xml:space="preserve"> – old content</w:t>
+        <w:t>I need to update this and add sig. analysis</w:t>
       </w:r>
     </w:p>
   </w:comment>
-  <w:comment w:id="28" w:author="Nicole Soltis" w:date="2017-04-21T11:42:00Z" w:initials="NS">
+  <w:comment w:id="26" w:author="Nicole Soltis" w:date="2017-04-21T11:43:00Z" w:initials="NS">
     <w:p>
       <w:pPr>
         <w:pStyle w:val="CommentText"/>
@@ -15450,7 +15384,7 @@
       </w:r>
     </w:p>
   </w:comment>
-  <w:comment w:id="29" w:author="Nicole Soltis" w:date="2017-04-21T11:42:00Z" w:initials="NS">
+  <w:comment w:id="30" w:author="Nicole Soltis" w:date="2017-03-28T15:17:00Z" w:initials="NS">
     <w:p>
       <w:pPr>
         <w:pStyle w:val="CommentText"/>
@@ -15462,11 +15396,14 @@
         <w:annotationRef/>
       </w:r>
       <w:r>
-        <w:t>Fill in</w:t>
+        <w:t>I need to update this</w:t>
+      </w:r>
+      <w:r>
+        <w:t xml:space="preserve"> and add sig. analysis</w:t>
       </w:r>
     </w:p>
   </w:comment>
-  <w:comment w:id="30" w:author="Daniel Kliebenstein" w:date="2017-03-29T11:53:00Z" w:initials="DK">
+  <w:comment w:id="29" w:author="Nicole Soltis" w:date="2017-04-21T11:43:00Z" w:initials="NS">
     <w:p>
       <w:pPr>
         <w:pStyle w:val="CommentText"/>
@@ -15478,11 +15415,11 @@
         <w:annotationRef/>
       </w:r>
       <w:r>
-        <w:t>Gene v genome</w:t>
+        <w:t>Fill in</w:t>
       </w:r>
     </w:p>
   </w:comment>
-  <w:comment w:id="31" w:author="Nicole Soltis" w:date="2017-04-21T11:43:00Z" w:initials="NS">
+  <w:comment w:id="31" w:author="Daniel Kliebenstein" w:date="2017-01-24T13:10:00Z" w:initials="DK">
     <w:p>
       <w:pPr>
         <w:pStyle w:val="CommentText"/>
@@ -15494,11 +15431,11 @@
         <w:annotationRef/>
       </w:r>
       <w:r>
-        <w:t>Fill in</w:t>
+        <w:t>You need a brief summary paragraph of what you found.</w:t>
       </w:r>
     </w:p>
   </w:comment>
-  <w:comment w:id="33" w:author="Daniel Kliebenstein" w:date="2017-01-24T13:35:00Z" w:initials="DK">
+  <w:comment w:id="32" w:author="Nicole Soltis" w:date="2017-04-06T16:59:00Z" w:initials="NS">
     <w:p>
       <w:pPr>
         <w:pStyle w:val="CommentText"/>
@@ -15510,11 +15447,11 @@
         <w:annotationRef/>
       </w:r>
       <w:r>
-        <w:t>Significance analysis</w:t>
+        <w:t>Add here</w:t>
       </w:r>
     </w:p>
   </w:comment>
-  <w:comment w:id="34" w:author="Nicole Soltis" w:date="2017-03-28T15:17:00Z" w:initials="NS">
+  <w:comment w:id="33" w:author="Nicole Soltis" w:date="2017-04-28T14:02:00Z" w:initials="NS">
     <w:p>
       <w:pPr>
         <w:pStyle w:val="CommentText"/>
@@ -15525,12 +15462,17 @@
         </w:rPr>
         <w:annotationRef/>
       </w:r>
-      <w:r>
-        <w:t>I need to update this and add sig. analysis</w:t>
+      <w:proofErr w:type="gramStart"/>
+      <w:r>
+        <w:t>qualitative</w:t>
+      </w:r>
+      <w:proofErr w:type="gramEnd"/>
+      <w:r>
+        <w:t>?</w:t>
       </w:r>
     </w:p>
   </w:comment>
-  <w:comment w:id="32" w:author="Nicole Soltis" w:date="2017-04-21T11:43:00Z" w:initials="NS">
+  <w:comment w:id="36" w:author="Nicole Soltis" w:date="2017-04-28T13:56:00Z" w:initials="NS">
     <w:p>
       <w:pPr>
         <w:pStyle w:val="CommentText"/>
@@ -15542,115 +15484,11 @@
         <w:annotationRef/>
       </w:r>
       <w:r>
-        <w:t>Fill in</w:t>
+        <w:t>Add here</w:t>
       </w:r>
     </w:p>
   </w:comment>
-  <w:comment w:id="36" w:author="Nicole Soltis" w:date="2017-03-28T15:17:00Z" w:initials="NS">
-    <w:p>
-      <w:pPr>
-        <w:pStyle w:val="CommentText"/>
-      </w:pPr>
-      <w:r>
-        <w:rPr>
-          <w:rStyle w:val="CommentReference"/>
-        </w:rPr>
-        <w:annotationRef/>
-      </w:r>
-      <w:r>
-        <w:t>I need to update this</w:t>
-      </w:r>
-      <w:r>
-        <w:t xml:space="preserve"> and add sig. analysis</w:t>
-      </w:r>
-    </w:p>
-  </w:comment>
-  <w:comment w:id="35" w:author="Nicole Soltis" w:date="2017-04-21T11:43:00Z" w:initials="NS">
-    <w:p>
-      <w:pPr>
-        <w:pStyle w:val="CommentText"/>
-      </w:pPr>
-      <w:r>
-        <w:rPr>
-          <w:rStyle w:val="CommentReference"/>
-        </w:rPr>
-        <w:annotationRef/>
-      </w:r>
-      <w:r>
-        <w:t>Fill in</w:t>
-      </w:r>
-    </w:p>
-  </w:comment>
-  <w:comment w:id="37" w:author="Daniel Kliebenstein" w:date="2017-01-24T13:10:00Z" w:initials="DK">
-    <w:p>
-      <w:pPr>
-        <w:pStyle w:val="CommentText"/>
-      </w:pPr>
-      <w:r>
-        <w:rPr>
-          <w:rStyle w:val="CommentReference"/>
-        </w:rPr>
-        <w:annotationRef/>
-      </w:r>
-      <w:r>
-        <w:t>You need a brief summary paragraph of what you found.</w:t>
-      </w:r>
-    </w:p>
-  </w:comment>
-  <w:comment w:id="38" w:author="Nicole Soltis" w:date="2017-04-06T16:59:00Z" w:initials="NS">
-    <w:p>
-      <w:pPr>
-        <w:pStyle w:val="CommentText"/>
-      </w:pPr>
-      <w:r>
-        <w:rPr>
-          <w:rStyle w:val="CommentReference"/>
-        </w:rPr>
-        <w:annotationRef/>
-      </w:r>
-      <w:r>
-        <w:t>Add here</w:t>
-      </w:r>
-    </w:p>
-  </w:comment>
-  <w:comment w:id="40" w:author="Nicole Soltis" w:date="2017-04-28T14:02:00Z" w:initials="NS">
-    <w:p>
-      <w:pPr>
-        <w:pStyle w:val="CommentText"/>
-      </w:pPr>
-      <w:r>
-        <w:rPr>
-          <w:rStyle w:val="CommentReference"/>
-        </w:rPr>
-        <w:annotationRef/>
-      </w:r>
-      <w:proofErr w:type="gramStart"/>
-      <w:r>
-        <w:t>qualitative</w:t>
-      </w:r>
-      <w:proofErr w:type="gramEnd"/>
-      <w:r>
-        <w:t>?</w:t>
-      </w:r>
-    </w:p>
-  </w:comment>
-  <w:comment w:id="42" w:author="Nicole Soltis" w:date="2017-04-28T13:56:00Z" w:initials="NS">
-    <w:p>
-      <w:pPr>
-        <w:pStyle w:val="CommentText"/>
-      </w:pPr>
-      <w:r>
-        <w:rPr>
-          <w:rStyle w:val="CommentReference"/>
-        </w:rPr>
-        <w:annotationRef/>
-      </w:r>
-      <w:r>
-        <w:t>Add here</w:t>
-      </w:r>
-    </w:p>
-  </w:comment>
-  <w:comment w:id="43" w:author="Nicole Soltis" w:date="2017-04-28T13:51:00Z" w:initials="NS">
+  <w:comment w:id="37" w:author="Nicole Soltis" w:date="2017-04-28T13:51:00Z" w:initials="NS">
     <w:p>
       <w:pPr>
         <w:pStyle w:val="CommentText"/>
@@ -17338,7 +17176,7 @@
 </file>
 
 <file path=customXml/itemProps1.xml><?xml version="1.0" encoding="utf-8"?>
-<ds:datastoreItem xmlns:ds="http://schemas.openxmlformats.org/officeDocument/2006/customXml" ds:itemID="{C69F3926-A589-4514-AF20-9870D5C7B216}">
+<ds:datastoreItem xmlns:ds="http://schemas.openxmlformats.org/officeDocument/2006/customXml" ds:itemID="{68B6C107-6B6C-4DBD-928E-9821D4998D8F}">
   <ds:schemaRefs>
     <ds:schemaRef ds:uri="http://schemas.openxmlformats.org/officeDocument/2006/bibliography"/>
   </ds:schemaRefs>

</xml_diff>